<commit_message>
Wrote some of my parts
Wrote brief description of virtual machines and also how a rootkit
maintains control over the system.
</commit_message>
<xml_diff>
--- a/Rootkit Detection.docx
+++ b/Rootkit Detection.docx
@@ -1,6 +1,6 @@
 
 <file path=word/document.xml><?xml version="1.0" encoding="utf-8"?>
-<w:document xmlns:wpc="http://schemas.microsoft.com/office/word/2010/wordprocessingCanvas" xmlns:mc="http://schemas.openxmlformats.org/markup-compatibility/2006" xmlns:o="urn:schemas-microsoft-com:office:office" xmlns:r="http://schemas.openxmlformats.org/officeDocument/2006/relationships" xmlns:m="http://schemas.openxmlformats.org/officeDocument/2006/math" xmlns:v="urn:schemas-microsoft-com:vml" xmlns:wp14="http://schemas.microsoft.com/office/word/2010/wordprocessingDrawing" xmlns:wp="http://schemas.openxmlformats.org/drawingml/2006/wordprocessingDrawing" xmlns:w10="urn:schemas-microsoft-com:office:word" xmlns:w="http://schemas.openxmlformats.org/wordprocessingml/2006/main" xmlns:w14="http://schemas.microsoft.com/office/word/2010/wordml" xmlns:wpg="http://schemas.microsoft.com/office/word/2010/wordprocessingGroup" xmlns:wpi="http://schemas.microsoft.com/office/word/2010/wordprocessingInk" xmlns:wne="http://schemas.microsoft.com/office/word/2006/wordml" xmlns:wps="http://schemas.microsoft.com/office/word/2010/wordprocessingShape" mc:Ignorable="w14 wp14">
+<w:document xmlns:ve="http://schemas.openxmlformats.org/markup-compatibility/2006" xmlns:o="urn:schemas-microsoft-com:office:office" xmlns:r="http://schemas.openxmlformats.org/officeDocument/2006/relationships" xmlns:m="http://schemas.openxmlformats.org/officeDocument/2006/math" xmlns:v="urn:schemas-microsoft-com:vml" xmlns:wp="http://schemas.openxmlformats.org/drawingml/2006/wordprocessingDrawing" xmlns:w10="urn:schemas-microsoft-com:office:word" xmlns:w="http://schemas.openxmlformats.org/wordprocessingml/2006/main" xmlns:wne="http://schemas.microsoft.com/office/word/2006/wordml">
   <w:body>
     <w:p>
       <w:r>
@@ -35,7 +35,7 @@
         </w:rPr>
         <w:t> </w:t>
       </w:r>
-      <w:hyperlink r:id="rId6">
+      <w:hyperlink r:id="rId5">
         <w:r>
           <w:rPr>
             <w:rStyle w:val="InternetLink"/>
@@ -60,21 +60,37 @@
           <w:rFonts w:cs="Arial"/>
           <w:shd w:val="clear" w:color="auto" w:fill="FFFFFF"/>
         </w:rPr>
-        <w:t>and functions of a real world computer without extra hardware. This power and convenience has caused virtual machine applications to become increasingly more popular.</w:t>
-      </w:r>
-      <w:r>
-        <w:rPr>
-          <w:rFonts w:cs="Arial"/>
-          <w:shd w:val="clear" w:color="auto" w:fill="FFFFFF"/>
-        </w:rPr>
-        <w:t xml:space="preserve"> This virtualization, however, may bring some new security risks to the table. Rootkits are a type of malicious software that is activated before the operating system each time a system is booted up. With the rise of virtual machine usage, virtual machine </w:t>
-      </w:r>
-      <w:r>
-        <w:rPr>
-          <w:rFonts w:cs="Arial"/>
-          <w:shd w:val="clear" w:color="auto" w:fill="FFFFFF"/>
-        </w:rPr>
-        <w:t>based rootkits have also come into play. Virtual machine rootkits work by dropping a</w:t>
+        <w:t xml:space="preserve">and functions of a real world computer without extra hardware. This power and convenience has caused virtual machine applications to become increasingly more popular. This virtualization, however, may bring some new security risks to the table. Rootkits are a type of malicious software that is activated before the operating system each time a system is booted up. With the rise of virtual machine usage, virtual machine based </w:t>
+      </w:r>
+      <w:proofErr w:type="spellStart"/>
+      <w:r>
+        <w:rPr>
+          <w:rFonts w:cs="Arial"/>
+          <w:shd w:val="clear" w:color="auto" w:fill="FFFFFF"/>
+        </w:rPr>
+        <w:t>rootkits</w:t>
+      </w:r>
+      <w:proofErr w:type="spellEnd"/>
+      <w:r>
+        <w:rPr>
+          <w:rFonts w:cs="Arial"/>
+          <w:shd w:val="clear" w:color="auto" w:fill="FFFFFF"/>
+        </w:rPr>
+        <w:t xml:space="preserve"> </w:t>
+      </w:r>
+      <w:r>
+        <w:rPr>
+          <w:rFonts w:cs="Arial"/>
+          <w:shd w:val="clear" w:color="auto" w:fill="FFFFFF"/>
+        </w:rPr>
+        <w:t xml:space="preserve">(VMBRs) </w:t>
+      </w:r>
+      <w:r>
+        <w:rPr>
+          <w:rFonts w:cs="Arial"/>
+          <w:shd w:val="clear" w:color="auto" w:fill="FFFFFF"/>
+        </w:rPr>
+        <w:t>have also come into play. Virtual machine rootkits work by dropping a</w:t>
       </w:r>
       <w:r>
         <w:rPr>
@@ -88,41 +104,7 @@
           <w:color w:val="333333"/>
           <w:shd w:val="clear" w:color="auto" w:fill="FFFFFF"/>
         </w:rPr>
-        <w:t xml:space="preserve">virtual machine monitor (VMM) underneath an OS installation. Virtual machine rootkits, like regular rootkits, may install hidden files, processes, user accounts, or other </w:t>
-      </w:r>
-      <w:r>
-        <w:rPr>
-          <w:rFonts w:cs="Helvetica"/>
-          <w:color w:val="333333"/>
-          <w:shd w:val="clear" w:color="auto" w:fill="FFFFFF"/>
-        </w:rPr>
-        <w:t>malicious data on a system. However, it does this on a separate OS, making it virtually invisible to the target OS and its anti-malware applications. This paper will evaluate some existing virtual machine rootkits and proposed defenses against them. It wil</w:t>
-      </w:r>
-      <w:r>
-        <w:rPr>
-          <w:rFonts w:cs="Helvetica"/>
-          <w:color w:val="333333"/>
-          <w:shd w:val="clear" w:color="auto" w:fill="FFFFFF"/>
-        </w:rPr>
-        <w:t xml:space="preserve">l </w:t>
-      </w:r>
-      <w:proofErr w:type="gramStart"/>
-      <w:r>
-        <w:rPr>
-          <w:rFonts w:cs="Helvetica"/>
-          <w:color w:val="333333"/>
-          <w:shd w:val="clear" w:color="auto" w:fill="FFFFFF"/>
-        </w:rPr>
-        <w:t>also</w:t>
-      </w:r>
-      <w:proofErr w:type="gramEnd"/>
-      <w:r>
-        <w:rPr>
-          <w:rFonts w:cs="Helvetica"/>
-          <w:color w:val="333333"/>
-          <w:shd w:val="clear" w:color="auto" w:fill="FFFFFF"/>
-        </w:rPr>
-        <w:t xml:space="preserve"> provide new insight on tactics for virtual machine rootkit defense.</w:t>
+        <w:t>virtual machine monitor (VMM) underneath an OS installation. Virtual machine rootkits, like regular rootkits, may install hidden files, processes, user accounts, or other malicious data on a system. However, it does this on a separate OS, making it virtually invisible to the target OS and its anti-malware applications. This paper will evaluate some existing virtual machine rootkits and proposed defenses against them. It will also provide new insight on tactics for virtual machine rootkit defense.</w:t>
       </w:r>
     </w:p>
     <w:p/>
@@ -138,7 +120,31 @@
         <w:t>Virtual Machines (Mike)</w:t>
       </w:r>
     </w:p>
-    <w:p/>
+    <w:p>
+      <w:r>
+        <w:t>A virtual machine (VM) creates a completely isolated operating system on one computer</w:t>
+      </w:r>
+      <w:r>
+        <w:t xml:space="preserve"> that </w:t>
+      </w:r>
+      <w:proofErr w:type="gramStart"/>
+      <w:r>
+        <w:t>execute</w:t>
+      </w:r>
+      <w:proofErr w:type="gramEnd"/>
+      <w:r>
+        <w:t xml:space="preserve"> programs just like a physical computer</w:t>
+      </w:r>
+      <w:r>
+        <w:t xml:space="preserve">. There are two </w:t>
+      </w:r>
+      <w:r>
+        <w:t xml:space="preserve">different ways of creating a VM, or guest, on a host computer, virtualization and emulation. Virtualization is a faster implementation of a VM because it uses the same hardware as the host computer provides. One catch is that the VM’s hardware requirements must match the host’s provided set of chips. </w:t>
+      </w:r>
+      <w:r>
+        <w:t xml:space="preserve">Emulation of a VM, on the other hand, adds a layer of indirection and translation that allows for the host to provide any type of chipset. Although this indirection layer helps separate the VM from the hardware of the host, it is significantly slower to its counterpart.  </w:t>
+      </w:r>
+    </w:p>
     <w:p>
       <w:r>
         <w:rPr>
@@ -169,19 +175,7 @@
         <w:t xml:space="preserve">In order for a virtual machine rootkit to be installed, it must first obtain root privileges – or </w:t>
       </w:r>
       <w:r>
-        <w:t xml:space="preserve">access to kernel mode. This is not a trivial task, but it can be done by exploiting a remote vulnerability, </w:t>
-      </w:r>
-      <w:r>
-        <w:t xml:space="preserve">booting from a </w:t>
-      </w:r>
-      <w:r>
-        <w:t>bad</w:t>
-      </w:r>
-      <w:r>
-        <w:t xml:space="preserve"> CD-ROM/DVD</w:t>
-      </w:r>
-      <w:r>
-        <w:t xml:space="preserve">, or via malicious software installed with root privileges. Corrupt vendors could also sell this kind of information or exploit it themselves after selling the hardware to a paying customer.  </w:t>
+        <w:t xml:space="preserve">access to kernel mode. This is not a trivial task, but it can be done by exploiting a remote vulnerability, booting from a bad CD-ROM/DVD, or via malicious software installed with root privileges. Corrupt vendors could also sell this kind of information or exploit it themselves after selling the hardware to a paying customer.  </w:t>
       </w:r>
       <w:r>
         <w:t xml:space="preserve">This root access allows the attacker to install the </w:t>
@@ -328,6 +322,7 @@
         </w:rPr>
       </w:pPr>
       <w:r>
+        <w:lastRenderedPageBreak/>
         <w:t xml:space="preserve">Root access is also necessary to </w:t>
       </w:r>
       <w:r>
@@ -371,11 +366,7 @@
       <w:bookmarkStart w:id="0" w:name="_GoBack"/>
       <w:bookmarkEnd w:id="0"/>
       <w:r>
-        <w:t xml:space="preserve"> modified in user-mode by changing the </w:t>
-      </w:r>
-      <w:r>
-        <w:lastRenderedPageBreak/>
-        <w:t xml:space="preserve">shutdown scripts so that the installation code runs after all other applications shut down, before the system shuts down entirely. </w:t>
+        <w:t xml:space="preserve"> modified in user-mode by changing the shutdown scripts so that the installation code runs after all other applications shut down, before the system shuts down entirely. </w:t>
       </w:r>
     </w:p>
     <w:p>
@@ -436,10 +427,7 @@
         <w:t xml:space="preserve"> the virtual disk to the equivalent location</w:t>
       </w:r>
       <w:r>
-        <w:t xml:space="preserve"> on physical disk. </w:t>
-      </w:r>
-      <w:r>
-        <w:t xml:space="preserve">Microsoft’s </w:t>
+        <w:t xml:space="preserve"> on physical disk. Microsoft’s </w:t>
       </w:r>
       <w:proofErr w:type="spellStart"/>
       <w:r>
@@ -447,10 +435,7 @@
       </w:r>
       <w:proofErr w:type="spellEnd"/>
       <w:r>
-        <w:t xml:space="preserve"> </w:t>
-      </w:r>
-      <w:r>
-        <w:t xml:space="preserve">modifies the VMM’s disk virtualization module on Windows </w:t>
+        <w:t xml:space="preserve"> modifies the VMM’s disk virtualization module on Windows </w:t>
       </w:r>
       <w:proofErr w:type="spellStart"/>
       <w:r>
@@ -518,14 +503,7 @@
           <w:rFonts w:cs="Arial"/>
           <w:shd w:val="clear" w:color="auto" w:fill="FFFFFF"/>
         </w:rPr>
-        <w:t>Modify system boot records to ensure rootki</w:t>
-      </w:r>
-      <w:r>
-        <w:rPr>
-          <w:rFonts w:cs="Arial"/>
-          <w:shd w:val="clear" w:color="auto" w:fill="FFFFFF"/>
-        </w:rPr>
-        <w:t>t runs before the target OS</w:t>
+        <w:t>Modify system boot records to ensure rootkit runs before the target OS</w:t>
       </w:r>
     </w:p>
     <w:p>
@@ -582,14 +560,7 @@
           <w:rFonts w:cs="Arial"/>
           <w:shd w:val="clear" w:color="auto" w:fill="FFFFFF"/>
         </w:rPr>
-        <w:t>Modify shut-down scripts so installati</w:t>
-      </w:r>
-      <w:r>
-        <w:rPr>
-          <w:rFonts w:cs="Arial"/>
-          <w:shd w:val="clear" w:color="auto" w:fill="FFFFFF"/>
-        </w:rPr>
-        <w:t>on runs after all other processes are killed</w:t>
+        <w:t>Modify shut-down scripts so installation runs after all other processes are killed</w:t>
       </w:r>
     </w:p>
     <w:p>
@@ -612,14 +583,7 @@
           <w:rFonts w:cs="Arial"/>
           <w:shd w:val="clear" w:color="auto" w:fill="FFFFFF"/>
         </w:rPr>
-        <w:t> Target System no longer has access to physical disk and rootkit has control of the syste</w:t>
-      </w:r>
-      <w:r>
-        <w:rPr>
-          <w:rFonts w:cs="Arial"/>
-          <w:shd w:val="clear" w:color="auto" w:fill="FFFFFF"/>
-        </w:rPr>
-        <w:t>m</w:t>
+        <w:t> Target System no longer has access to physical disk and rootkit has control of the system</w:t>
       </w:r>
     </w:p>
     <w:p>
@@ -693,14 +657,7 @@
           <w:rFonts w:cs="Arial"/>
           <w:shd w:val="clear" w:color="auto" w:fill="FFFFFF"/>
         </w:rPr>
-        <w:t>Logging of hardware-level data via modification of VMM’s device emulatio</w:t>
-      </w:r>
-      <w:r>
-        <w:rPr>
-          <w:rFonts w:cs="Arial"/>
-          <w:shd w:val="clear" w:color="auto" w:fill="FFFFFF"/>
-        </w:rPr>
-        <w:t>n software</w:t>
+        <w:t>Logging of hardware-level data via modification of VMM’s device emulation software</w:t>
       </w:r>
     </w:p>
     <w:p>
@@ -748,6 +705,7 @@
           <w:rFonts w:cs="Arial"/>
           <w:shd w:val="clear" w:color="auto" w:fill="FFFFFF"/>
         </w:rPr>
+        <w:lastRenderedPageBreak/>
         <w:t>Ex. Modifying network communication, e-mails, or target applications</w:t>
       </w:r>
     </w:p>
@@ -776,9 +734,128 @@
           <w:bCs/>
           <w:shd w:val="clear" w:color="auto" w:fill="FFFFFF"/>
         </w:rPr>
-        <w:t xml:space="preserve">How a Rootkit Maintains Control </w:t>
-      </w:r>
-      <w:proofErr w:type="gramStart"/>
+        <w:t>How a Rootkit Maintains Control Over the System (Mike)</w:t>
+      </w:r>
+    </w:p>
+    <w:p>
+      <w:pPr>
+        <w:rPr>
+          <w:rFonts w:cs="Arial"/>
+          <w:shd w:val="clear" w:color="auto" w:fill="FFFFFF"/>
+        </w:rPr>
+      </w:pPr>
+      <w:r>
+        <w:rPr>
+          <w:rFonts w:cs="Arial"/>
+          <w:shd w:val="clear" w:color="auto" w:fill="FFFFFF"/>
+        </w:rPr>
+        <w:t xml:space="preserve">A rootkit can maintain control over a system by allowing the rootkit administrative privileges, also known as ‘root’ access, to the program. </w:t>
+      </w:r>
+      <w:r>
+        <w:rPr>
+          <w:rFonts w:cs="Arial"/>
+          <w:shd w:val="clear" w:color="auto" w:fill="FFFFFF"/>
+        </w:rPr>
+        <w:t>One main attributes of a rootkit is to have the ability to not be detected by either human or OS.</w:t>
+      </w:r>
+      <w:r>
+        <w:rPr>
+          <w:rFonts w:cs="Arial"/>
+          <w:shd w:val="clear" w:color="auto" w:fill="FFFFFF"/>
+        </w:rPr>
+        <w:t xml:space="preserve"> </w:t>
+      </w:r>
+      <w:r>
+        <w:rPr>
+          <w:rFonts w:cs="Arial"/>
+          <w:shd w:val="clear" w:color="auto" w:fill="FFFFFF"/>
+        </w:rPr>
+        <w:t xml:space="preserve">There have been cases where a rootkit actually manipulated an antivirus’ code so that it left the antivirus useless. </w:t>
+      </w:r>
+      <w:r>
+        <w:rPr>
+          <w:rFonts w:cs="Arial"/>
+          <w:shd w:val="clear" w:color="auto" w:fill="FFFFFF"/>
+        </w:rPr>
+        <w:t>This is what makes a rootkit so dangerous and so persiste</w:t>
+      </w:r>
+      <w:r>
+        <w:rPr>
+          <w:rFonts w:cs="Arial"/>
+          <w:shd w:val="clear" w:color="auto" w:fill="FFFFFF"/>
+        </w:rPr>
+        <w:t xml:space="preserve">nt. By allowing the rootkit to go undetected and granting itself root access, the rootkit may do whatever it pleases. </w:t>
+      </w:r>
+      <w:r>
+        <w:rPr>
+          <w:rFonts w:cs="Arial"/>
+          <w:shd w:val="clear" w:color="auto" w:fill="FFFFFF"/>
+        </w:rPr>
+        <w:t xml:space="preserve">This type of control is more difficult in a virtual machine environment, but </w:t>
+      </w:r>
+      <w:proofErr w:type="spellStart"/>
+      <w:r>
+        <w:rPr>
+          <w:rFonts w:cs="Arial"/>
+          <w:shd w:val="clear" w:color="auto" w:fill="FFFFFF"/>
+        </w:rPr>
+        <w:t>rootkits</w:t>
+      </w:r>
+      <w:proofErr w:type="spellEnd"/>
+      <w:r>
+        <w:rPr>
+          <w:rFonts w:cs="Arial"/>
+          <w:shd w:val="clear" w:color="auto" w:fill="FFFFFF"/>
+        </w:rPr>
+        <w:t xml:space="preserve"> have adapted.</w:t>
+      </w:r>
+    </w:p>
+    <w:p>
+      <w:r>
+        <w:rPr>
+          <w:rFonts w:cs="Arial"/>
+          <w:shd w:val="clear" w:color="auto" w:fill="FFFFFF"/>
+        </w:rPr>
+        <w:t xml:space="preserve">One of the main downfalls of a VMBR </w:t>
+      </w:r>
+      <w:r>
+        <w:rPr>
+          <w:rFonts w:cs="Arial"/>
+          <w:shd w:val="clear" w:color="auto" w:fill="FFFFFF"/>
+        </w:rPr>
+        <w:t xml:space="preserve">is that it is hosted on a virtual machine. This means that the rootkit is only running while the VM is running. </w:t>
+      </w:r>
+      <w:r>
+        <w:rPr>
+          <w:rFonts w:cs="Arial"/>
+          <w:shd w:val="clear" w:color="auto" w:fill="FFFFFF"/>
+        </w:rPr>
+        <w:t>The virtual machine rootkit is</w:t>
+      </w:r>
+      <w:r>
+        <w:rPr>
+          <w:rFonts w:cs="Arial"/>
+          <w:shd w:val="clear" w:color="auto" w:fill="FFFFFF"/>
+        </w:rPr>
+        <w:t xml:space="preserve"> also</w:t>
+      </w:r>
+      <w:r>
+        <w:rPr>
+          <w:rFonts w:cs="Arial"/>
+          <w:shd w:val="clear" w:color="auto" w:fill="FFFFFF"/>
+        </w:rPr>
+        <w:t xml:space="preserve"> vulnerable during a short period of time in-between powering up the system and when the virtual machine is started. The rootkit can minimize this vulnerability by emulating a system shutdown while it remains in a running state.</w:t>
+      </w:r>
+      <w:r>
+        <w:rPr>
+          <w:rFonts w:cs="Arial"/>
+          <w:shd w:val="clear" w:color="auto" w:fill="FFFFFF"/>
+        </w:rPr>
+        <w:t xml:space="preserve"> The rootkit also may try to minimize the number of times a full system power-off occurs.</w:t>
+      </w:r>
+    </w:p>
+    <w:p>
+      <w:proofErr w:type="spellStart"/>
       <w:r>
         <w:rPr>
           <w:rFonts w:cs="Arial"/>
@@ -786,9 +863,9 @@
           <w:bCs/>
           <w:shd w:val="clear" w:color="auto" w:fill="FFFFFF"/>
         </w:rPr>
-        <w:t>Over</w:t>
-      </w:r>
-      <w:proofErr w:type="gramEnd"/>
+        <w:t>Hooksafe</w:t>
+      </w:r>
+      <w:proofErr w:type="spellEnd"/>
       <w:r>
         <w:rPr>
           <w:rFonts w:cs="Arial"/>
@@ -796,56 +873,7 @@
           <w:bCs/>
           <w:shd w:val="clear" w:color="auto" w:fill="FFFFFF"/>
         </w:rPr>
-        <w:t xml:space="preserve"> the System (Mike)</w:t>
-      </w:r>
-    </w:p>
-    <w:p>
-      <w:r>
-        <w:rPr>
-          <w:rFonts w:cs="Arial"/>
-          <w:shd w:val="clear" w:color="auto" w:fill="FFFFFF"/>
-        </w:rPr>
-        <w:lastRenderedPageBreak/>
-        <w:t xml:space="preserve">The virtual machine rootkit is </w:t>
-      </w:r>
-      <w:r>
-        <w:rPr>
-          <w:rFonts w:cs="Arial"/>
-          <w:shd w:val="clear" w:color="auto" w:fill="FFFFFF"/>
-        </w:rPr>
-        <w:t>vulnerable during a short period of time in-between powering up the system and when the virtual machine is started. The rootkit can minimize this vulnerability by emulating a system shutdown while it remains in a running state.</w:t>
-      </w:r>
-    </w:p>
-    <w:p/>
-    <w:p>
-      <w:proofErr w:type="spellStart"/>
-      <w:r>
-        <w:rPr>
-          <w:rFonts w:cs="Arial"/>
-          <w:b/>
-          <w:bCs/>
-          <w:shd w:val="clear" w:color="auto" w:fill="FFFFFF"/>
-        </w:rPr>
-        <w:t>Hooksafe</w:t>
-      </w:r>
-      <w:proofErr w:type="spellEnd"/>
-      <w:r>
-        <w:rPr>
-          <w:rFonts w:cs="Arial"/>
-          <w:b/>
-          <w:bCs/>
-          <w:shd w:val="clear" w:color="auto" w:fill="FFFFFF"/>
-        </w:rPr>
-        <w:t xml:space="preserve"> or Other Detectors</w:t>
-      </w:r>
-      <w:r>
-        <w:rPr>
-          <w:rFonts w:cs="Arial"/>
-          <w:b/>
-          <w:bCs/>
-          <w:shd w:val="clear" w:color="auto" w:fill="FFFFFF"/>
-        </w:rPr>
-        <w:t xml:space="preserve"> (Prashanta and Rachel)</w:t>
+        <w:t xml:space="preserve"> or Other Detectors (Prashanta and Rachel)</w:t>
       </w:r>
     </w:p>
     <w:p/>
@@ -954,14 +982,7 @@
           <w:rFonts w:cs="Arial"/>
           <w:shd w:val="clear" w:color="auto" w:fill="FFFFFF"/>
         </w:rPr>
-        <w:t>, AMD’s platform for trustworthy co</w:t>
-      </w:r>
-      <w:r>
-        <w:rPr>
-          <w:rFonts w:cs="Arial"/>
-          <w:shd w:val="clear" w:color="auto" w:fill="FFFFFF"/>
-        </w:rPr>
-        <w:t>mputing, Copilot) allow for development of low-layer security software</w:t>
+        <w:t>, AMD’s platform for trustworthy computing, Copilot) allow for development of low-layer security software</w:t>
       </w:r>
     </w:p>
     <w:p>
@@ -1009,14 +1030,7 @@
           <w:rFonts w:cs="Arial"/>
           <w:shd w:val="clear" w:color="auto" w:fill="FFFFFF"/>
         </w:rPr>
-        <w:t>Note: device must be completely powered off first to avoid rootkit shutdown emulat</w:t>
-      </w:r>
-      <w:r>
-        <w:rPr>
-          <w:rFonts w:cs="Arial"/>
-          <w:shd w:val="clear" w:color="auto" w:fill="FFFFFF"/>
-        </w:rPr>
-        <w:t>ion</w:t>
+        <w:t>Note: device must be completely powered off first to avoid rootkit shutdown emulation</w:t>
       </w:r>
     </w:p>
     <w:p>
@@ -1049,44 +1063,27 @@
           <w:rFonts w:cs="Arial"/>
           <w:shd w:val="clear" w:color="auto" w:fill="FFFFFF"/>
         </w:rPr>
+        <w:lastRenderedPageBreak/>
         <w:t>“</w:t>
       </w:r>
       <w:r>
         <w:rPr>
           <w:rFonts w:cs="CMR10"/>
         </w:rPr>
-        <w:t>Using a secure VMM, we implemented an enhanced version of secure boot which can pre</w:t>
+        <w:t>Using a secure VMM, we implemented an enhanced version of secure boot which can prevent VMBR installations. The goal of our secure boot system is to</w:t>
+      </w:r>
+      <w:r>
+        <w:rPr>
+          <w:rFonts w:cs="Arial"/>
+          <w:shd w:val="clear" w:color="auto" w:fill="FFFFFF"/>
+        </w:rPr>
+        <w:t xml:space="preserve"> </w:t>
       </w:r>
       <w:r>
         <w:rPr>
           <w:rFonts w:cs="CMR10"/>
         </w:rPr>
-        <w:t>vent VMBR installations. The goal of our secure boot system is to</w:t>
-      </w:r>
-      <w:r>
-        <w:rPr>
-          <w:rFonts w:cs="Arial"/>
-          <w:shd w:val="clear" w:color="auto" w:fill="FFFFFF"/>
-        </w:rPr>
-        <w:t xml:space="preserve"> </w:t>
-      </w:r>
-      <w:r>
-        <w:rPr>
-          <w:rFonts w:cs="CMR10"/>
-        </w:rPr>
-        <w:t>provide attestation for existing boot components, such as the disk’s master boot record, the file system’s boot sector, and the OS’s boot loader and also to allow legitimate updates of these</w:t>
-      </w:r>
-      <w:r>
-        <w:rPr>
-          <w:rFonts w:cs="CMR10"/>
-        </w:rPr>
-        <w:t xml:space="preserve"> components. All attempted updates of these components are verified (by checking the cryptographic signature) before they are allowed to complete. The verification code resides in a separate virtual machine, so it is protected from malicious code running w</w:t>
-      </w:r>
-      <w:r>
-        <w:rPr>
-          <w:rFonts w:cs="CMR10"/>
-        </w:rPr>
-        <w:t>ithin the guest. We implement this secure boot system using a Virtual PC VMM and a Windows XP guest operating system.” [king06.pdf]</w:t>
+        <w:t>provide attestation for existing boot components, such as the disk’s master boot record, the file system’s boot sector, and the OS’s boot loader and also to allow legitimate updates of these components. All attempted updates of these components are verified (by checking the cryptographic signature) before they are allowed to complete. The verification code resides in a separate virtual machine, so it is protected from malicious code running within the guest. We implement this secure boot system using a Virtual PC VMM and a Windows XP guest operating system.” [king06.pdf]</w:t>
       </w:r>
     </w:p>
     <w:p>
@@ -1114,13 +1111,7 @@
         <w:rPr>
           <w:rFonts w:cs="CMR10"/>
         </w:rPr>
-        <w:t>Run detection within virtual machine</w:t>
-      </w:r>
-      <w:r>
-        <w:rPr>
-          <w:rFonts w:cs="CMR10"/>
-        </w:rPr>
-        <w:t xml:space="preserve"> on target system (if possible)</w:t>
+        <w:t>Run detection within virtual machine on target system (if possible)</w:t>
       </w:r>
     </w:p>
     <w:p>
@@ -1174,7 +1165,6 @@
           <w:b/>
           <w:bCs/>
         </w:rPr>
-        <w:lastRenderedPageBreak/>
         <w:t>Keep Searching for Good Papers</w:t>
       </w:r>
     </w:p>
@@ -1190,7 +1180,7 @@
 </file>
 
 <file path=word/numbering.xml><?xml version="1.0" encoding="utf-8"?>
-<w:numbering xmlns:wpc="http://schemas.microsoft.com/office/word/2010/wordprocessingCanvas" xmlns:mc="http://schemas.openxmlformats.org/markup-compatibility/2006" xmlns:o="urn:schemas-microsoft-com:office:office" xmlns:r="http://schemas.openxmlformats.org/officeDocument/2006/relationships" xmlns:m="http://schemas.openxmlformats.org/officeDocument/2006/math" xmlns:v="urn:schemas-microsoft-com:vml" xmlns:wp14="http://schemas.microsoft.com/office/word/2010/wordprocessingDrawing" xmlns:wp="http://schemas.openxmlformats.org/drawingml/2006/wordprocessingDrawing" xmlns:w10="urn:schemas-microsoft-com:office:word" xmlns:w="http://schemas.openxmlformats.org/wordprocessingml/2006/main" xmlns:w14="http://schemas.microsoft.com/office/word/2010/wordml" xmlns:wpg="http://schemas.microsoft.com/office/word/2010/wordprocessingGroup" xmlns:wpi="http://schemas.microsoft.com/office/word/2010/wordprocessingInk" xmlns:wne="http://schemas.microsoft.com/office/word/2006/wordml" xmlns:wps="http://schemas.microsoft.com/office/word/2010/wordprocessingShape" mc:Ignorable="w14 wp14">
+<w:numbering xmlns:ve="http://schemas.openxmlformats.org/markup-compatibility/2006" xmlns:o="urn:schemas-microsoft-com:office:office" xmlns:r="http://schemas.openxmlformats.org/officeDocument/2006/relationships" xmlns:m="http://schemas.openxmlformats.org/officeDocument/2006/math" xmlns:v="urn:schemas-microsoft-com:vml" xmlns:wp="http://schemas.openxmlformats.org/drawingml/2006/wordprocessingDrawing" xmlns:w10="urn:schemas-microsoft-com:office:word" xmlns:w="http://schemas.openxmlformats.org/wordprocessingml/2006/main" xmlns:wne="http://schemas.microsoft.com/office/word/2006/wordml">
   <w:abstractNum w:abstractNumId="0">
     <w:nsid w:val="370A444A"/>
     <w:multiLevelType w:val="multilevel"/>
@@ -1590,7 +1580,7 @@
 </file>
 
 <file path=word/styles.xml><?xml version="1.0" encoding="utf-8"?>
-<w:styles xmlns:mc="http://schemas.openxmlformats.org/markup-compatibility/2006" xmlns:r="http://schemas.openxmlformats.org/officeDocument/2006/relationships" xmlns:w="http://schemas.openxmlformats.org/wordprocessingml/2006/main" xmlns:w14="http://schemas.microsoft.com/office/word/2010/wordml" mc:Ignorable="w14">
+<w:styles xmlns:r="http://schemas.openxmlformats.org/officeDocument/2006/relationships" xmlns:w="http://schemas.openxmlformats.org/wordprocessingml/2006/main">
   <w:docDefaults>
     <w:rPrDefault>
       <w:rPr>
@@ -1747,6 +1737,7 @@
   </w:latentStyles>
   <w:style w:type="paragraph" w:default="1" w:styleId="Normal">
     <w:name w:val="Normal"/>
+    <w:rsid w:val="00056298"/>
     <w:pPr>
       <w:tabs>
         <w:tab w:val="left" w:pos="720"/>
@@ -1768,6 +1759,7 @@
     <w:uiPriority w:val="99"/>
     <w:semiHidden/>
     <w:unhideWhenUsed/>
+    <w:qFormat/>
     <w:tblPr>
       <w:tblInd w:w="0" w:type="dxa"/>
       <w:tblCellMar>
@@ -1787,10 +1779,12 @@
   <w:style w:type="character" w:customStyle="1" w:styleId="apple-converted-space">
     <w:name w:val="apple-converted-space"/>
     <w:basedOn w:val="DefaultParagraphFont"/>
+    <w:rsid w:val="00056298"/>
   </w:style>
   <w:style w:type="character" w:customStyle="1" w:styleId="InternetLink">
     <w:name w:val="Internet Link"/>
     <w:basedOn w:val="DefaultParagraphFont"/>
+    <w:rsid w:val="00056298"/>
     <w:rPr>
       <w:color w:val="0000FF"/>
       <w:u w:val="single"/>
@@ -1799,6 +1793,7 @@
   </w:style>
   <w:style w:type="character" w:customStyle="1" w:styleId="ListLabel1">
     <w:name w:val="ListLabel 1"/>
+    <w:rsid w:val="00056298"/>
     <w:rPr>
       <w:rFonts w:cs="Helvetica"/>
       <w:color w:val="333333"/>
@@ -1808,6 +1803,7 @@
     <w:name w:val="Heading"/>
     <w:basedOn w:val="Normal"/>
     <w:next w:val="Textbody"/>
+    <w:rsid w:val="00056298"/>
     <w:pPr>
       <w:keepNext/>
       <w:spacing w:before="240" w:after="120"/>
@@ -1821,6 +1817,7 @@
   <w:style w:type="paragraph" w:customStyle="1" w:styleId="Textbody">
     <w:name w:val="Text body"/>
     <w:basedOn w:val="Normal"/>
+    <w:rsid w:val="00056298"/>
     <w:pPr>
       <w:spacing w:after="120"/>
     </w:pPr>
@@ -1828,6 +1825,7 @@
   <w:style w:type="paragraph" w:styleId="List">
     <w:name w:val="List"/>
     <w:basedOn w:val="Textbody"/>
+    <w:rsid w:val="00056298"/>
     <w:rPr>
       <w:rFonts w:cs="Lohit Devanagari"/>
     </w:rPr>
@@ -1835,6 +1833,7 @@
   <w:style w:type="paragraph" w:styleId="Caption">
     <w:name w:val="caption"/>
     <w:basedOn w:val="Normal"/>
+    <w:rsid w:val="00056298"/>
     <w:pPr>
       <w:suppressLineNumbers/>
       <w:spacing w:before="120" w:after="120"/>
@@ -1850,6 +1849,7 @@
   <w:style w:type="paragraph" w:customStyle="1" w:styleId="Index">
     <w:name w:val="Index"/>
     <w:basedOn w:val="Normal"/>
+    <w:rsid w:val="00056298"/>
     <w:pPr>
       <w:suppressLineNumbers/>
     </w:pPr>
@@ -1860,6 +1860,7 @@
   <w:style w:type="paragraph" w:styleId="ListParagraph">
     <w:name w:val="List Paragraph"/>
     <w:basedOn w:val="Normal"/>
+    <w:rsid w:val="00056298"/>
     <w:pPr>
       <w:ind w:left="720"/>
     </w:pPr>

</xml_diff>